<commit_message>
Done the Class Analysis.docx Add Class diagram to the model, but model cannot be opened now. So decide to give up Papyrus with Eclipse, and plan to use StarUML
</commit_message>
<xml_diff>
--- a/Documents/Class Analysis.docx
+++ b/Documents/Class Analysis.docx
@@ -89,9 +89,6 @@
                   </w:rPr>
                   <w:alias w:val="Title"/>
                   <w:id w:val="13406919"/>
-                  <w:placeholder>
-                    <w:docPart w:val="904EB470EBE04637926D80F5184CE2D3"/>
-                  </w:placeholder>
                   <w:dataBinding w:prefixMappings="xmlns:ns0='http://schemas.openxmlformats.org/package/2006/metadata/core-properties' xmlns:ns1='http://purl.org/dc/elements/1.1/'" w:xpath="/ns0:coreProperties[1]/ns1:title[1]" w:storeItemID="{6C3C8BC8-F283-45AE-878A-BAB7291924A1}"/>
                   <w:text/>
                 </w:sdtPr>
@@ -2582,13 +2579,21 @@
           <w:tcPr>
             <w:tcW w:w="360" w:type="dxa"/>
           </w:tcPr>
-          <w:p/>
+          <w:p>
+            <w:r>
+              <w:t>×</w:t>
+            </w:r>
+          </w:p>
         </w:tc>
         <w:tc>
           <w:tcPr>
             <w:tcW w:w="6588" w:type="dxa"/>
           </w:tcPr>
-          <w:p/>
+          <w:p>
+            <w:r>
+              <w:t>Actor, outside the scope of the system</w:t>
+            </w:r>
+          </w:p>
         </w:tc>
       </w:tr>
       <w:tr>
@@ -2638,13 +2643,21 @@
           <w:tcPr>
             <w:tcW w:w="360" w:type="dxa"/>
           </w:tcPr>
-          <w:p/>
+          <w:p>
+            <w:r>
+              <w:t>×</w:t>
+            </w:r>
+          </w:p>
         </w:tc>
         <w:tc>
           <w:tcPr>
             <w:tcW w:w="6588" w:type="dxa"/>
           </w:tcPr>
-          <w:p/>
+          <w:p>
+            <w:r>
+              <w:t>Collection of attributes, but all should be the attributes of the experiment</w:t>
+            </w:r>
+          </w:p>
         </w:tc>
       </w:tr>
       <w:tr>
@@ -2662,13 +2675,21 @@
           <w:tcPr>
             <w:tcW w:w="360" w:type="dxa"/>
           </w:tcPr>
-          <w:p/>
+          <w:p>
+            <w:r>
+              <w:t>×</w:t>
+            </w:r>
+          </w:p>
         </w:tc>
         <w:tc>
           <w:tcPr>
             <w:tcW w:w="6588" w:type="dxa"/>
           </w:tcPr>
-          <w:p/>
+          <w:p>
+            <w:r>
+              <w:t>unclear</w:t>
+            </w:r>
+          </w:p>
         </w:tc>
       </w:tr>
       <w:tr>
@@ -2686,13 +2707,21 @@
           <w:tcPr>
             <w:tcW w:w="360" w:type="dxa"/>
           </w:tcPr>
-          <w:p/>
+          <w:p>
+            <w:r>
+              <w:t>×</w:t>
+            </w:r>
+          </w:p>
         </w:tc>
         <w:tc>
           <w:tcPr>
             <w:tcW w:w="6588" w:type="dxa"/>
           </w:tcPr>
-          <w:p/>
+          <w:p>
+            <w:r>
+              <w:t>Non-persistent</w:t>
+            </w:r>
+          </w:p>
         </w:tc>
       </w:tr>
       <w:tr>
@@ -2710,13 +2739,21 @@
           <w:tcPr>
             <w:tcW w:w="360" w:type="dxa"/>
           </w:tcPr>
-          <w:p/>
+          <w:p>
+            <w:r>
+              <w:t>×</w:t>
+            </w:r>
+          </w:p>
         </w:tc>
         <w:tc>
           <w:tcPr>
             <w:tcW w:w="6588" w:type="dxa"/>
           </w:tcPr>
-          <w:p/>
+          <w:p>
+            <w:r>
+              <w:t>Non-persistent, only a concept to describe a collection of trials</w:t>
+            </w:r>
+          </w:p>
         </w:tc>
       </w:tr>
       <w:tr>
@@ -2734,13 +2771,21 @@
           <w:tcPr>
             <w:tcW w:w="360" w:type="dxa"/>
           </w:tcPr>
-          <w:p/>
+          <w:p>
+            <w:r>
+              <w:t>×</w:t>
+            </w:r>
+          </w:p>
         </w:tc>
         <w:tc>
           <w:tcPr>
             <w:tcW w:w="6588" w:type="dxa"/>
           </w:tcPr>
-          <w:p/>
+          <w:p>
+            <w:r>
+              <w:t>Outside scope of the system</w:t>
+            </w:r>
+          </w:p>
         </w:tc>
       </w:tr>
       <w:tr>
@@ -2790,13 +2835,21 @@
           <w:tcPr>
             <w:tcW w:w="360" w:type="dxa"/>
           </w:tcPr>
-          <w:p/>
+          <w:p>
+            <w:r>
+              <w:t>×</w:t>
+            </w:r>
+          </w:p>
         </w:tc>
         <w:tc>
           <w:tcPr>
             <w:tcW w:w="6588" w:type="dxa"/>
           </w:tcPr>
-          <w:p/>
+          <w:p>
+            <w:r>
+              <w:t>A collection of Object</w:t>
+            </w:r>
+          </w:p>
         </w:tc>
       </w:tr>
       <w:tr>
@@ -2826,7 +2879,10 @@
           </w:tcPr>
           <w:p>
             <w:r>
-              <w:t>Properties of “testObject”</w:t>
+              <w:t>Properties</w:t>
+            </w:r>
+            <w:r>
+              <w:t xml:space="preserve"> of “testObject”</w:t>
             </w:r>
           </w:p>
         </w:tc>
@@ -2846,13 +2902,21 @@
           <w:tcPr>
             <w:tcW w:w="360" w:type="dxa"/>
           </w:tcPr>
-          <w:p/>
+          <w:p>
+            <w:r>
+              <w:t>×</w:t>
+            </w:r>
+          </w:p>
         </w:tc>
         <w:tc>
           <w:tcPr>
             <w:tcW w:w="6588" w:type="dxa"/>
           </w:tcPr>
-          <w:p/>
+          <w:p>
+            <w:r>
+              <w:t>Maybe a property of “testObject”</w:t>
+            </w:r>
+          </w:p>
         </w:tc>
       </w:tr>
       <w:tr>
@@ -2882,7 +2946,10 @@
           </w:tcPr>
           <w:p>
             <w:r>
-              <w:t>Properties of “testObject”</w:t>
+              <w:t>Property</w:t>
+            </w:r>
+            <w:r>
+              <w:t xml:space="preserve"> of “testObject”</w:t>
             </w:r>
           </w:p>
         </w:tc>
@@ -2914,7 +2981,10 @@
           </w:tcPr>
           <w:p>
             <w:r>
-              <w:t>Properties of “testObject”</w:t>
+              <w:t>Property</w:t>
+            </w:r>
+            <w:r>
+              <w:t xml:space="preserve"> of “testObject”</w:t>
             </w:r>
           </w:p>
         </w:tc>
@@ -2946,7 +3016,10 @@
           </w:tcPr>
           <w:p>
             <w:r>
-              <w:t>Properties of “testObject”</w:t>
+              <w:t>Property</w:t>
+            </w:r>
+            <w:r>
+              <w:t xml:space="preserve"> of “testObject”</w:t>
             </w:r>
           </w:p>
         </w:tc>
@@ -2958,11 +3031,8 @@
           </w:tcPr>
           <w:p>
             <w:r>
-              <w:t>Projection method in 2D-</w:t>
-            </w:r>
-            <w:r>
               <w:lastRenderedPageBreak/>
-              <w:t>view</w:t>
+              <w:t>Projection method in 2D-view</w:t>
             </w:r>
           </w:p>
         </w:tc>
@@ -2972,7 +3042,6 @@
           </w:tcPr>
           <w:p>
             <w:r>
-              <w:lastRenderedPageBreak/>
               <w:t>×</w:t>
             </w:r>
           </w:p>
@@ -2983,7 +3052,10 @@
           </w:tcPr>
           <w:p>
             <w:r>
-              <w:t>Properties of “testObject”</w:t>
+              <w:t>Property</w:t>
+            </w:r>
+            <w:r>
+              <w:t xml:space="preserve"> of “testObject”</w:t>
             </w:r>
           </w:p>
         </w:tc>
@@ -2995,7 +3067,6 @@
           </w:tcPr>
           <w:p>
             <w:r>
-              <w:lastRenderedPageBreak/>
               <w:t>3D-view of the object</w:t>
             </w:r>
           </w:p>
@@ -3004,13 +3075,21 @@
           <w:tcPr>
             <w:tcW w:w="360" w:type="dxa"/>
           </w:tcPr>
-          <w:p/>
+          <w:p>
+            <w:r>
+              <w:t>×</w:t>
+            </w:r>
+          </w:p>
         </w:tc>
         <w:tc>
           <w:tcPr>
             <w:tcW w:w="6588" w:type="dxa"/>
           </w:tcPr>
-          <w:p/>
+          <w:p>
+            <w:r>
+              <w:t>Unclear</w:t>
+            </w:r>
+          </w:p>
         </w:tc>
       </w:tr>
       <w:tr>
@@ -3028,13 +3107,21 @@
           <w:tcPr>
             <w:tcW w:w="360" w:type="dxa"/>
           </w:tcPr>
-          <w:p/>
+          <w:p>
+            <w:r>
+              <w:t>×</w:t>
+            </w:r>
+          </w:p>
         </w:tc>
         <w:tc>
           <w:tcPr>
             <w:tcW w:w="6588" w:type="dxa"/>
           </w:tcPr>
-          <w:p/>
+          <w:p>
+            <w:r>
+              <w:t>External role</w:t>
+            </w:r>
+          </w:p>
         </w:tc>
       </w:tr>
       <w:tr>
@@ -3052,13 +3139,21 @@
           <w:tcPr>
             <w:tcW w:w="360" w:type="dxa"/>
           </w:tcPr>
-          <w:p/>
+          <w:p>
+            <w:r>
+              <w:t>×</w:t>
+            </w:r>
+          </w:p>
         </w:tc>
         <w:tc>
           <w:tcPr>
             <w:tcW w:w="6588" w:type="dxa"/>
           </w:tcPr>
-          <w:p/>
+          <w:p>
+            <w:r>
+              <w:t>Unclear</w:t>
+            </w:r>
+          </w:p>
         </w:tc>
       </w:tr>
       <w:tr>
@@ -3088,7 +3183,10 @@
           </w:tcPr>
           <w:p>
             <w:r>
-              <w:t>Properties of “testObject”</w:t>
+              <w:t>Property</w:t>
+            </w:r>
+            <w:r>
+              <w:t xml:space="preserve"> of “testObject”</w:t>
             </w:r>
           </w:p>
         </w:tc>
@@ -3108,13 +3206,21 @@
           <w:tcPr>
             <w:tcW w:w="360" w:type="dxa"/>
           </w:tcPr>
-          <w:p/>
+          <w:p>
+            <w:r>
+              <w:t>×</w:t>
+            </w:r>
+          </w:p>
         </w:tc>
         <w:tc>
           <w:tcPr>
             <w:tcW w:w="6588" w:type="dxa"/>
           </w:tcPr>
-          <w:p/>
+          <w:p>
+            <w:r>
+              <w:t>Outside scope of the system</w:t>
+            </w:r>
+          </w:p>
         </w:tc>
       </w:tr>
       <w:tr>
@@ -3132,13 +3238,21 @@
           <w:tcPr>
             <w:tcW w:w="360" w:type="dxa"/>
           </w:tcPr>
-          <w:p/>
+          <w:p>
+            <w:r>
+              <w:t>×</w:t>
+            </w:r>
+          </w:p>
         </w:tc>
         <w:tc>
           <w:tcPr>
             <w:tcW w:w="6588" w:type="dxa"/>
           </w:tcPr>
-          <w:p/>
+          <w:p>
+            <w:r>
+              <w:t>Outside scope of the system</w:t>
+            </w:r>
+          </w:p>
         </w:tc>
       </w:tr>
       <w:tr>
@@ -3156,16 +3270,27 @@
           <w:tcPr>
             <w:tcW w:w="360" w:type="dxa"/>
           </w:tcPr>
-          <w:p/>
+          <w:p>
+            <w:r>
+              <w:t>×</w:t>
+            </w:r>
+          </w:p>
         </w:tc>
         <w:tc>
           <w:tcPr>
             <w:tcW w:w="6588" w:type="dxa"/>
           </w:tcPr>
-          <w:p/>
-        </w:tc>
-      </w:tr>
-      <w:tr>
+          <w:p>
+            <w:r>
+              <w:t>Unclear</w:t>
+            </w:r>
+          </w:p>
+        </w:tc>
+      </w:tr>
+      <w:tr>
+        <w:trPr>
+          <w:trHeight w:val="575"/>
+        </w:trPr>
         <w:tc>
           <w:tcPr>
             <w:tcW w:w="2628" w:type="dxa"/>
@@ -3180,13 +3305,21 @@
           <w:tcPr>
             <w:tcW w:w="360" w:type="dxa"/>
           </w:tcPr>
-          <w:p/>
+          <w:p>
+            <w:r>
+              <w:t>×</w:t>
+            </w:r>
+          </w:p>
         </w:tc>
         <w:tc>
           <w:tcPr>
             <w:tcW w:w="6588" w:type="dxa"/>
           </w:tcPr>
-          <w:p/>
+          <w:p>
+            <w:r>
+              <w:t>Properties of the “trial”</w:t>
+            </w:r>
+          </w:p>
         </w:tc>
       </w:tr>
       <w:tr>
@@ -3204,13 +3337,21 @@
           <w:tcPr>
             <w:tcW w:w="360" w:type="dxa"/>
           </w:tcPr>
-          <w:p/>
+          <w:p>
+            <w:r>
+              <w:t>×</w:t>
+            </w:r>
+          </w:p>
         </w:tc>
         <w:tc>
           <w:tcPr>
             <w:tcW w:w="6588" w:type="dxa"/>
           </w:tcPr>
-          <w:p/>
+          <w:p>
+            <w:r>
+              <w:t>Property of the “trial”</w:t>
+            </w:r>
+          </w:p>
         </w:tc>
       </w:tr>
       <w:tr>
@@ -3228,13 +3369,21 @@
           <w:tcPr>
             <w:tcW w:w="360" w:type="dxa"/>
           </w:tcPr>
-          <w:p/>
+          <w:p>
+            <w:r>
+              <w:t>×</w:t>
+            </w:r>
+          </w:p>
         </w:tc>
         <w:tc>
           <w:tcPr>
             <w:tcW w:w="6588" w:type="dxa"/>
           </w:tcPr>
-          <w:p/>
+          <w:p>
+            <w:r>
+              <w:t>Property of the “trial” and/or “testObject”</w:t>
+            </w:r>
+          </w:p>
         </w:tc>
       </w:tr>
       <w:tr>
@@ -3252,13 +3401,21 @@
           <w:tcPr>
             <w:tcW w:w="360" w:type="dxa"/>
           </w:tcPr>
-          <w:p/>
+          <w:p>
+            <w:r>
+              <w:t>×</w:t>
+            </w:r>
+          </w:p>
         </w:tc>
         <w:tc>
           <w:tcPr>
             <w:tcW w:w="6588" w:type="dxa"/>
           </w:tcPr>
-          <w:p/>
+          <w:p>
+            <w:r>
+              <w:t>Property of the “trial” and/or “testObject”</w:t>
+            </w:r>
+          </w:p>
         </w:tc>
       </w:tr>
       <w:tr>
@@ -3276,13 +3433,21 @@
           <w:tcPr>
             <w:tcW w:w="360" w:type="dxa"/>
           </w:tcPr>
-          <w:p/>
+          <w:p>
+            <w:r>
+              <w:t>×</w:t>
+            </w:r>
+          </w:p>
         </w:tc>
         <w:tc>
           <w:tcPr>
             <w:tcW w:w="6588" w:type="dxa"/>
           </w:tcPr>
-          <w:p/>
+          <w:p>
+            <w:r>
+              <w:t>Property of the “trial” and/or “testObject”</w:t>
+            </w:r>
+          </w:p>
         </w:tc>
       </w:tr>
       <w:tr>
@@ -3300,13 +3465,21 @@
           <w:tcPr>
             <w:tcW w:w="360" w:type="dxa"/>
           </w:tcPr>
-          <w:p/>
+          <w:p>
+            <w:r>
+              <w:t>×</w:t>
+            </w:r>
+          </w:p>
         </w:tc>
         <w:tc>
           <w:tcPr>
             <w:tcW w:w="6588" w:type="dxa"/>
           </w:tcPr>
-          <w:p/>
+          <w:p>
+            <w:r>
+              <w:t>Property of the “experiment”</w:t>
+            </w:r>
+          </w:p>
         </w:tc>
       </w:tr>
       <w:tr>
@@ -3324,13 +3497,21 @@
           <w:tcPr>
             <w:tcW w:w="360" w:type="dxa"/>
           </w:tcPr>
-          <w:p/>
+          <w:p>
+            <w:r>
+              <w:t>×</w:t>
+            </w:r>
+          </w:p>
         </w:tc>
         <w:tc>
           <w:tcPr>
             <w:tcW w:w="6588" w:type="dxa"/>
           </w:tcPr>
-          <w:p/>
+          <w:p>
+            <w:r>
+              <w:t>Property of the “experiment”</w:t>
+            </w:r>
+          </w:p>
         </w:tc>
       </w:tr>
       <w:tr>
@@ -3348,13 +3529,21 @@
           <w:tcPr>
             <w:tcW w:w="360" w:type="dxa"/>
           </w:tcPr>
-          <w:p/>
+          <w:p>
+            <w:r>
+              <w:t>×</w:t>
+            </w:r>
+          </w:p>
         </w:tc>
         <w:tc>
           <w:tcPr>
             <w:tcW w:w="6588" w:type="dxa"/>
           </w:tcPr>
-          <w:p/>
+          <w:p>
+            <w:r>
+              <w:t>Property of the “experiment”</w:t>
+            </w:r>
+          </w:p>
         </w:tc>
       </w:tr>
       <w:tr>
@@ -3372,13 +3561,21 @@
           <w:tcPr>
             <w:tcW w:w="360" w:type="dxa"/>
           </w:tcPr>
-          <w:p/>
+          <w:p>
+            <w:r>
+              <w:t>×</w:t>
+            </w:r>
+          </w:p>
         </w:tc>
         <w:tc>
           <w:tcPr>
             <w:tcW w:w="6588" w:type="dxa"/>
           </w:tcPr>
-          <w:p/>
+          <w:p>
+            <w:r>
+              <w:t>A possible choice of the experiment mode</w:t>
+            </w:r>
+          </w:p>
         </w:tc>
       </w:tr>
       <w:tr>
@@ -3396,13 +3593,21 @@
           <w:tcPr>
             <w:tcW w:w="360" w:type="dxa"/>
           </w:tcPr>
-          <w:p/>
+          <w:p>
+            <w:r>
+              <w:t>×</w:t>
+            </w:r>
+          </w:p>
         </w:tc>
         <w:tc>
           <w:tcPr>
             <w:tcW w:w="6588" w:type="dxa"/>
           </w:tcPr>
-          <w:p/>
+          <w:p>
+            <w:r>
+              <w:t>unclear</w:t>
+            </w:r>
+          </w:p>
         </w:tc>
       </w:tr>
       <w:tr>
@@ -3420,13 +3625,21 @@
           <w:tcPr>
             <w:tcW w:w="360" w:type="dxa"/>
           </w:tcPr>
-          <w:p/>
+          <w:p>
+            <w:r>
+              <w:t>×</w:t>
+            </w:r>
+          </w:p>
         </w:tc>
         <w:tc>
           <w:tcPr>
             <w:tcW w:w="6588" w:type="dxa"/>
           </w:tcPr>
-          <w:p/>
+          <w:p>
+            <w:r>
+              <w:t>Possible Property of the “testObject”</w:t>
+            </w:r>
+          </w:p>
         </w:tc>
       </w:tr>
       <w:tr>
@@ -3444,13 +3657,21 @@
           <w:tcPr>
             <w:tcW w:w="360" w:type="dxa"/>
           </w:tcPr>
-          <w:p/>
+          <w:p>
+            <w:r>
+              <w:t>×</w:t>
+            </w:r>
+          </w:p>
         </w:tc>
         <w:tc>
           <w:tcPr>
             <w:tcW w:w="6588" w:type="dxa"/>
           </w:tcPr>
-          <w:p/>
+          <w:p>
+            <w:r>
+              <w:t>Possible Property of the “testObject”</w:t>
+            </w:r>
+          </w:p>
         </w:tc>
       </w:tr>
       <w:tr>
@@ -3468,13 +3689,21 @@
           <w:tcPr>
             <w:tcW w:w="360" w:type="dxa"/>
           </w:tcPr>
-          <w:p/>
+          <w:p>
+            <w:r>
+              <w:t>×</w:t>
+            </w:r>
+          </w:p>
         </w:tc>
         <w:tc>
           <w:tcPr>
             <w:tcW w:w="6588" w:type="dxa"/>
           </w:tcPr>
-          <w:p/>
+          <w:p>
+            <w:r>
+              <w:t>Non-persistent</w:t>
+            </w:r>
+          </w:p>
         </w:tc>
       </w:tr>
       <w:tr>
@@ -3492,13 +3721,21 @@
           <w:tcPr>
             <w:tcW w:w="360" w:type="dxa"/>
           </w:tcPr>
-          <w:p/>
+          <w:p>
+            <w:r>
+              <w:t>×</w:t>
+            </w:r>
+          </w:p>
         </w:tc>
         <w:tc>
           <w:tcPr>
             <w:tcW w:w="6588" w:type="dxa"/>
           </w:tcPr>
-          <w:p/>
+          <w:p>
+            <w:r>
+              <w:t>Property of the “experiment”</w:t>
+            </w:r>
+          </w:p>
         </w:tc>
       </w:tr>
       <w:tr>
@@ -3516,13 +3753,24 @@
           <w:tcPr>
             <w:tcW w:w="360" w:type="dxa"/>
           </w:tcPr>
-          <w:p/>
+          <w:p>
+            <w:r>
+              <w:t>×</w:t>
+            </w:r>
+          </w:p>
         </w:tc>
         <w:tc>
           <w:tcPr>
             <w:tcW w:w="6588" w:type="dxa"/>
           </w:tcPr>
-          <w:p/>
+          <w:p>
+            <w:r>
+              <w:t>Property of the “experiment”</w:t>
+            </w:r>
+            <w:r>
+              <w:t>, synonym</w:t>
+            </w:r>
+          </w:p>
         </w:tc>
       </w:tr>
       <w:tr>
@@ -3540,13 +3788,21 @@
           <w:tcPr>
             <w:tcW w:w="360" w:type="dxa"/>
           </w:tcPr>
-          <w:p/>
+          <w:p>
+            <w:r>
+              <w:t>×</w:t>
+            </w:r>
+          </w:p>
         </w:tc>
         <w:tc>
           <w:tcPr>
             <w:tcW w:w="6588" w:type="dxa"/>
           </w:tcPr>
-          <w:p/>
+          <w:p>
+            <w:r>
+              <w:t>Property of the “experiment”</w:t>
+            </w:r>
+          </w:p>
         </w:tc>
       </w:tr>
       <w:tr>
@@ -3564,13 +3820,21 @@
           <w:tcPr>
             <w:tcW w:w="360" w:type="dxa"/>
           </w:tcPr>
-          <w:p/>
+          <w:p>
+            <w:r>
+              <w:t>×</w:t>
+            </w:r>
+          </w:p>
         </w:tc>
         <w:tc>
           <w:tcPr>
             <w:tcW w:w="6588" w:type="dxa"/>
           </w:tcPr>
-          <w:p/>
+          <w:p>
+            <w:r>
+              <w:t>unclear</w:t>
+            </w:r>
+          </w:p>
         </w:tc>
       </w:tr>
       <w:tr>
@@ -3588,13 +3852,21 @@
           <w:tcPr>
             <w:tcW w:w="360" w:type="dxa"/>
           </w:tcPr>
-          <w:p/>
+          <w:p>
+            <w:r>
+              <w:t>×</w:t>
+            </w:r>
+          </w:p>
         </w:tc>
         <w:tc>
           <w:tcPr>
             <w:tcW w:w="6588" w:type="dxa"/>
           </w:tcPr>
-          <w:p/>
+          <w:p>
+            <w:r>
+              <w:t>unclear</w:t>
+            </w:r>
+          </w:p>
         </w:tc>
       </w:tr>
       <w:tr>
@@ -3612,13 +3884,21 @@
           <w:tcPr>
             <w:tcW w:w="360" w:type="dxa"/>
           </w:tcPr>
-          <w:p/>
+          <w:p>
+            <w:r>
+              <w:t>×</w:t>
+            </w:r>
+          </w:p>
         </w:tc>
         <w:tc>
           <w:tcPr>
             <w:tcW w:w="6588" w:type="dxa"/>
           </w:tcPr>
-          <w:p/>
+          <w:p>
+            <w:r>
+              <w:t>Property of the “experiment”</w:t>
+            </w:r>
+          </w:p>
         </w:tc>
       </w:tr>
       <w:tr>
@@ -3636,17 +3916,68 @@
           <w:tcPr>
             <w:tcW w:w="360" w:type="dxa"/>
           </w:tcPr>
-          <w:p/>
+          <w:p>
+            <w:r>
+              <w:t>×</w:t>
+            </w:r>
+          </w:p>
         </w:tc>
         <w:tc>
           <w:tcPr>
             <w:tcW w:w="6588" w:type="dxa"/>
           </w:tcPr>
-          <w:p/>
+          <w:p>
+            <w:r>
+              <w:t>Property of the “experiment”</w:t>
+            </w:r>
+          </w:p>
+        </w:tc>
+      </w:tr>
+      <w:tr>
+        <w:tc>
+          <w:tcPr>
+            <w:tcW w:w="2628" w:type="dxa"/>
+          </w:tcPr>
+          <w:p>
+            <w:r>
+              <w:t>Trials</w:t>
+            </w:r>
+          </w:p>
+        </w:tc>
+        <w:tc>
+          <w:tcPr>
+            <w:tcW w:w="360" w:type="dxa"/>
+          </w:tcPr>
+          <w:p>
+            <w:r>
+              <w:t>√</w:t>
+            </w:r>
+          </w:p>
+        </w:tc>
+        <w:tc>
+          <w:tcPr>
+            <w:tcW w:w="6588" w:type="dxa"/>
+          </w:tcPr>
+          <w:p>
+            <w:r>
+              <w:t>“trial”</w:t>
+            </w:r>
+            <w:r>
+              <w:t xml:space="preserve"> c</w:t>
+            </w:r>
+            <w:r>
+              <w:t>lass</w:t>
+            </w:r>
+          </w:p>
         </w:tc>
       </w:tr>
     </w:tbl>
     <w:p/>
+    <w:p>
+      <w:r>
+        <w:t>Therefore, there are three classes at analysis stage. They are experiment, testObject, and trial.</w:t>
+      </w:r>
+    </w:p>
     <w:sectPr>
       <w:pgSz w:w="12240" w:h="15840"/>
       <w:pgMar w:top="1440" w:right="1440" w:bottom="1440" w:left="1440" w:header="720" w:footer="720" w:gutter="0"/>
@@ -4810,37 +5141,7 @@
 
 <file path=word/glossary/document.xml><?xml version="1.0" encoding="utf-8"?>
 <w:glossaryDocument xmlns:ve="http://schemas.openxmlformats.org/markup-compatibility/2006" xmlns:o="urn:schemas-microsoft-com:office:office" xmlns:r="http://schemas.openxmlformats.org/officeDocument/2006/relationships" xmlns:m="http://schemas.openxmlformats.org/officeDocument/2006/math" xmlns:v="urn:schemas-microsoft-com:vml" xmlns:wp="http://schemas.openxmlformats.org/drawingml/2006/wordprocessingDrawing" xmlns:w10="urn:schemas-microsoft-com:office:word" xmlns:w="http://schemas.openxmlformats.org/wordprocessingml/2006/main" xmlns:wne="http://schemas.microsoft.com/office/word/2006/wordml">
-  <w:docParts>
-    <w:docPart>
-      <w:docPartPr>
-        <w:name w:val="99DC9A449D7F4C9D919587949635AB23"/>
-        <w:category>
-          <w:name w:val="General"/>
-          <w:gallery w:val="placeholder"/>
-        </w:category>
-        <w:types>
-          <w:type w:val="bbPlcHdr"/>
-        </w:types>
-        <w:behaviors>
-          <w:behavior w:val="content"/>
-        </w:behaviors>
-        <w:guid w:val="{C0006051-5A1A-4250-ADA8-17E046012BF1}"/>
-      </w:docPartPr>
-      <w:docPartBody>
-        <w:p>
-          <w:pPr>
-            <w:pStyle w:val="99DC9A449D7F4C9D919587949635AB23"/>
-          </w:pPr>
-          <w:r>
-            <w:rPr>
-              <w:rFonts w:asciiTheme="majorHAnsi" w:eastAsiaTheme="majorEastAsia" w:hAnsiTheme="majorHAnsi" w:cstheme="majorBidi"/>
-            </w:rPr>
-            <w:t>[Type the company name]</w:t>
-          </w:r>
-        </w:p>
-      </w:docPartBody>
-    </w:docPart>
-  </w:docParts>
+  <w:docParts/>
 </w:glossaryDocument>
 </file>
 
@@ -4890,6 +5191,7 @@
     <w:rsid w:val="004867FF"/>
     <w:rsid w:val="005A505D"/>
     <w:rsid w:val="00952650"/>
+    <w:rsid w:val="0096477B"/>
     <w:rsid w:val="00D24C9F"/>
   </w:rsids>
   <m:mathPr>
@@ -5437,7 +5739,7 @@
 </file>
 
 <file path=customXml/itemProps2.xml><?xml version="1.0" encoding="utf-8"?>
-<ds:datastoreItem xmlns:ds="http://schemas.openxmlformats.org/officeDocument/2006/customXml" ds:itemID="{CB541348-05DF-4627-8DA1-53BDF1A615E7}">
+<ds:datastoreItem xmlns:ds="http://schemas.openxmlformats.org/officeDocument/2006/customXml" ds:itemID="{806E2814-34A5-4212-9CDC-4ACD8E84EF08}">
   <ds:schemaRefs>
     <ds:schemaRef ds:uri="http://schemas.openxmlformats.org/officeDocument/2006/bibliography"/>
   </ds:schemaRefs>

</xml_diff>